<commit_message>
vault backup: 2026-02-03 22:49:34
</commit_message>
<xml_diff>
--- a/qBittorrent的使用.docx
+++ b/qBittorrent的使用.docx
@@ -5,16 +5,15 @@
     <w:p>
       <w:pPr>
         <w:pStyle w:val="a3"/>
-        <w:rPr>
-          <w:rFonts w:hint="eastAsia"/>
-        </w:rPr>
-      </w:pPr>
+      </w:pPr>
+      <w:proofErr w:type="spellStart"/>
       <w:r>
         <w:rPr>
           <w:rFonts w:hint="eastAsia"/>
         </w:rPr>
         <w:t>qBittorrent</w:t>
       </w:r>
+      <w:proofErr w:type="spellEnd"/>
       <w:r>
         <w:t>的使用</w:t>
       </w:r>
@@ -22,9 +21,6 @@
     <w:p>
       <w:pPr>
         <w:pStyle w:val="1"/>
-        <w:rPr>
-          <w:rFonts w:hint="eastAsia"/>
-        </w:rPr>
       </w:pPr>
       <w:r>
         <w:t>下</w:t>
@@ -36,12 +32,14 @@
         </w:rPr>
         <w:t>砸</w:t>
       </w:r>
+      <w:proofErr w:type="spellStart"/>
       <w:r>
         <w:rPr>
           <w:rFonts w:hint="eastAsia"/>
         </w:rPr>
         <w:t>qBittorrent</w:t>
       </w:r>
+      <w:proofErr w:type="spellEnd"/>
     </w:p>
     <w:p>
       <w:r>
@@ -50,12 +48,14 @@
         </w:rPr>
         <w:t>目前</w:t>
       </w:r>
+      <w:proofErr w:type="spellStart"/>
       <w:r>
         <w:rPr>
           <w:rFonts w:hint="eastAsia"/>
         </w:rPr>
         <w:t>qB</w:t>
       </w:r>
+      <w:proofErr w:type="spellEnd"/>
       <w:r>
         <w:rPr>
           <w:rFonts w:hint="eastAsia"/>
@@ -67,8 +67,13 @@
       <w:pPr>
         <w:pStyle w:val="2"/>
       </w:pPr>
-      <w:r>
-        <w:t xml:space="preserve">qBittorrent </w:t>
+      <w:proofErr w:type="spellStart"/>
+      <w:r>
+        <w:t>qBittorrent</w:t>
+      </w:r>
+      <w:proofErr w:type="spellEnd"/>
+      <w:r>
+        <w:t xml:space="preserve"> </w:t>
       </w:r>
       <w:r>
         <w:t>官方版</w:t>
@@ -77,7 +82,6 @@
     <w:p>
       <w:pPr>
         <w:rPr>
-          <w:rFonts w:hint="eastAsia"/>
           <w:b/>
           <w:bCs/>
         </w:rPr>
@@ -98,9 +102,6 @@
           <w:ilvl w:val="0"/>
           <w:numId w:val="2"/>
         </w:numPr>
-        <w:rPr>
-          <w:rFonts w:hint="eastAsia"/>
-        </w:rPr>
       </w:pPr>
       <w:r>
         <w:rPr>
@@ -110,11 +111,19 @@
         </w:rPr>
         <w:t>来源：</w:t>
       </w:r>
-      <w:r>
-        <w:rPr>
-          <w:rFonts w:hint="eastAsia"/>
-        </w:rPr>
-        <w:t xml:space="preserve">qBittorrent </w:t>
+      <w:proofErr w:type="spellStart"/>
+      <w:r>
+        <w:rPr>
+          <w:rFonts w:hint="eastAsia"/>
+        </w:rPr>
+        <w:t>qBittorrent</w:t>
+      </w:r>
+      <w:proofErr w:type="spellEnd"/>
+      <w:r>
+        <w:rPr>
+          <w:rFonts w:hint="eastAsia"/>
+        </w:rPr>
+        <w:t xml:space="preserve"> </w:t>
       </w:r>
       <w:r>
         <w:rPr>
@@ -143,7 +152,6 @@
           <w:numId w:val="2"/>
         </w:numPr>
         <w:rPr>
-          <w:rFonts w:hint="eastAsia"/>
           <w:b/>
           <w:bCs/>
         </w:rPr>
@@ -164,9 +172,6 @@
           <w:ilvl w:val="1"/>
           <w:numId w:val="2"/>
         </w:numPr>
-        <w:rPr>
-          <w:rFonts w:hint="eastAsia"/>
-        </w:rPr>
       </w:pPr>
       <w:r>
         <w:rPr>
@@ -194,9 +199,6 @@
           <w:ilvl w:val="1"/>
           <w:numId w:val="2"/>
         </w:numPr>
-        <w:rPr>
-          <w:rFonts w:hint="eastAsia"/>
-        </w:rPr>
       </w:pPr>
       <w:r>
         <w:rPr>
@@ -224,16 +226,15 @@
           <w:ilvl w:val="1"/>
           <w:numId w:val="2"/>
         </w:numPr>
-        <w:rPr>
-          <w:rFonts w:hint="eastAsia"/>
-        </w:rPr>
-      </w:pPr>
+      </w:pPr>
+      <w:proofErr w:type="spellStart"/>
       <w:r>
         <w:rPr>
           <w:rFonts w:hint="eastAsia"/>
         </w:rPr>
         <w:t>WebUI</w:t>
       </w:r>
+      <w:proofErr w:type="spellEnd"/>
       <w:r>
         <w:rPr>
           <w:rFonts w:hint="eastAsia"/>
@@ -248,9 +249,6 @@
           <w:ilvl w:val="1"/>
           <w:numId w:val="2"/>
         </w:numPr>
-        <w:rPr>
-          <w:rFonts w:hint="eastAsia"/>
-        </w:rPr>
       </w:pPr>
       <w:r>
         <w:rPr>
@@ -262,7 +260,6 @@
     <w:p>
       <w:pPr>
         <w:rPr>
-          <w:rFonts w:hint="eastAsia"/>
           <w:b/>
           <w:bCs/>
         </w:rPr>
@@ -283,9 +280,6 @@
           <w:ilvl w:val="0"/>
           <w:numId w:val="3"/>
         </w:numPr>
-        <w:rPr>
-          <w:rFonts w:hint="eastAsia"/>
-        </w:rPr>
       </w:pPr>
       <w:r>
         <w:rPr>
@@ -301,9 +295,6 @@
           <w:ilvl w:val="0"/>
           <w:numId w:val="3"/>
         </w:numPr>
-        <w:rPr>
-          <w:rFonts w:hint="eastAsia"/>
-        </w:rPr>
       </w:pPr>
       <w:r>
         <w:rPr>
@@ -355,9 +346,6 @@
           <w:ilvl w:val="0"/>
           <w:numId w:val="3"/>
         </w:numPr>
-        <w:rPr>
-          <w:rFonts w:hint="eastAsia"/>
-        </w:rPr>
       </w:pPr>
       <w:r>
         <w:rPr>
@@ -369,7 +357,6 @@
     <w:p>
       <w:pPr>
         <w:rPr>
-          <w:rFonts w:hint="eastAsia"/>
           <w:b/>
           <w:bCs/>
         </w:rPr>
@@ -390,9 +377,6 @@
           <w:ilvl w:val="0"/>
           <w:numId w:val="4"/>
         </w:numPr>
-        <w:rPr>
-          <w:rFonts w:hint="eastAsia"/>
-        </w:rPr>
       </w:pPr>
       <w:r>
         <w:rPr>
@@ -408,9 +392,6 @@
           <w:ilvl w:val="0"/>
           <w:numId w:val="4"/>
         </w:numPr>
-        <w:rPr>
-          <w:rFonts w:hint="eastAsia"/>
-        </w:rPr>
       </w:pPr>
       <w:r>
         <w:rPr>
@@ -422,12 +403,14 @@
     <w:p>
       <w:pPr>
         <w:pStyle w:val="2"/>
-        <w:rPr>
-          <w:rFonts w:hint="eastAsia"/>
-        </w:rPr>
-      </w:pPr>
-      <w:r>
-        <w:t xml:space="preserve">qBittorrent </w:t>
+      </w:pPr>
+      <w:proofErr w:type="spellStart"/>
+      <w:r>
+        <w:t>qBittorrent</w:t>
+      </w:r>
+      <w:proofErr w:type="spellEnd"/>
+      <w:r>
+        <w:t xml:space="preserve"> </w:t>
       </w:r>
       <w:r>
         <w:t>增强版</w:t>
@@ -440,11 +423,6 @@
       </w:r>
     </w:p>
     <w:p>
-      <w:pPr>
-        <w:rPr>
-          <w:rFonts w:hint="eastAsia"/>
-        </w:rPr>
-      </w:pPr>
       <w:r>
         <w:rPr>
           <w:rFonts w:hint="eastAsia"/>
@@ -471,11 +449,19 @@
         </w:rPr>
         <w:t>“</w:t>
       </w:r>
-      <w:r>
-        <w:rPr>
-          <w:rFonts w:hint="eastAsia"/>
-        </w:rPr>
-        <w:t>qBittorrent Enhanced Edition</w:t>
+      <w:proofErr w:type="spellStart"/>
+      <w:r>
+        <w:rPr>
+          <w:rFonts w:hint="eastAsia"/>
+        </w:rPr>
+        <w:t>qBittorrent</w:t>
+      </w:r>
+      <w:proofErr w:type="spellEnd"/>
+      <w:r>
+        <w:rPr>
+          <w:rFonts w:hint="eastAsia"/>
+        </w:rPr>
+        <w:t xml:space="preserve"> Enhanced Edition</w:t>
       </w:r>
       <w:r>
         <w:rPr>
@@ -507,11 +493,19 @@
         </w:rPr>
         <w:t>“</w:t>
       </w:r>
-      <w:r>
-        <w:rPr>
-          <w:rFonts w:hint="eastAsia"/>
-        </w:rPr>
-        <w:t>qBittorrent Advanced Build</w:t>
+      <w:proofErr w:type="spellStart"/>
+      <w:r>
+        <w:rPr>
+          <w:rFonts w:hint="eastAsia"/>
+        </w:rPr>
+        <w:t>qBittorrent</w:t>
+      </w:r>
+      <w:proofErr w:type="spellEnd"/>
+      <w:r>
+        <w:rPr>
+          <w:rFonts w:hint="eastAsia"/>
+        </w:rPr>
+        <w:t xml:space="preserve"> Advanced Build</w:t>
       </w:r>
       <w:r>
         <w:rPr>
@@ -523,7 +517,6 @@
     <w:p>
       <w:pPr>
         <w:rPr>
-          <w:rFonts w:hint="eastAsia"/>
           <w:b/>
           <w:bCs/>
         </w:rPr>
@@ -545,7 +538,6 @@
           <w:numId w:val="5"/>
         </w:numPr>
         <w:rPr>
-          <w:rFonts w:hint="eastAsia"/>
           <w:b/>
           <w:bCs/>
         </w:rPr>
@@ -566,9 +558,6 @@
           <w:ilvl w:val="1"/>
           <w:numId w:val="5"/>
         </w:numPr>
-        <w:rPr>
-          <w:rFonts w:hint="eastAsia"/>
-        </w:rPr>
       </w:pPr>
       <w:r>
         <w:rPr>
@@ -580,7 +569,21 @@
         <w:rPr>
           <w:rFonts w:hint="eastAsia"/>
         </w:rPr>
-        <w:t xml:space="preserve"> WebUI </w:t>
+        <w:t xml:space="preserve"> </w:t>
+      </w:r>
+      <w:proofErr w:type="spellStart"/>
+      <w:r>
+        <w:rPr>
+          <w:rFonts w:hint="eastAsia"/>
+        </w:rPr>
+        <w:t>WebUI</w:t>
+      </w:r>
+      <w:proofErr w:type="spellEnd"/>
+      <w:r>
+        <w:rPr>
+          <w:rFonts w:hint="eastAsia"/>
+        </w:rPr>
+        <w:t xml:space="preserve"> </w:t>
       </w:r>
       <w:r>
         <w:rPr>
@@ -596,9 +599,6 @@
           <w:ilvl w:val="1"/>
           <w:numId w:val="5"/>
         </w:numPr>
-        <w:rPr>
-          <w:rFonts w:hint="eastAsia"/>
-        </w:rPr>
       </w:pPr>
       <w:r>
         <w:rPr>
@@ -614,9 +614,6 @@
           <w:ilvl w:val="1"/>
           <w:numId w:val="5"/>
         </w:numPr>
-        <w:rPr>
-          <w:rFonts w:hint="eastAsia"/>
-        </w:rPr>
       </w:pPr>
       <w:r>
         <w:rPr>
@@ -644,9 +641,6 @@
           <w:ilvl w:val="1"/>
           <w:numId w:val="5"/>
         </w:numPr>
-        <w:rPr>
-          <w:rFonts w:hint="eastAsia"/>
-        </w:rPr>
       </w:pPr>
       <w:r>
         <w:rPr>
@@ -663,7 +657,6 @@
           <w:numId w:val="5"/>
         </w:numPr>
         <w:rPr>
-          <w:rFonts w:hint="eastAsia"/>
           <w:b/>
           <w:bCs/>
         </w:rPr>
@@ -684,9 +677,6 @@
           <w:ilvl w:val="1"/>
           <w:numId w:val="5"/>
         </w:numPr>
-        <w:rPr>
-          <w:rFonts w:hint="eastAsia"/>
-        </w:rPr>
       </w:pPr>
       <w:r>
         <w:rPr>
@@ -727,7 +717,6 @@
           <w:numId w:val="5"/>
         </w:numPr>
         <w:rPr>
-          <w:rFonts w:hint="eastAsia"/>
           <w:b/>
           <w:bCs/>
         </w:rPr>
@@ -748,9 +737,6 @@
           <w:ilvl w:val="1"/>
           <w:numId w:val="5"/>
         </w:numPr>
-        <w:rPr>
-          <w:rFonts w:hint="eastAsia"/>
-        </w:rPr>
       </w:pPr>
       <w:r>
         <w:rPr>
@@ -766,9 +752,6 @@
           <w:ilvl w:val="1"/>
           <w:numId w:val="5"/>
         </w:numPr>
-        <w:rPr>
-          <w:rFonts w:hint="eastAsia"/>
-        </w:rPr>
       </w:pPr>
       <w:r>
         <w:rPr>
@@ -797,7 +780,6 @@
           <w:numId w:val="5"/>
         </w:numPr>
         <w:rPr>
-          <w:rFonts w:hint="eastAsia"/>
           <w:b/>
           <w:bCs/>
         </w:rPr>
@@ -818,9 +800,6 @@
           <w:ilvl w:val="1"/>
           <w:numId w:val="5"/>
         </w:numPr>
-        <w:rPr>
-          <w:rFonts w:hint="eastAsia"/>
-        </w:rPr>
       </w:pPr>
       <w:r>
         <w:rPr>
@@ -837,9 +816,6 @@
           <w:ilvl w:val="1"/>
           <w:numId w:val="5"/>
         </w:numPr>
-        <w:rPr>
-          <w:rFonts w:hint="eastAsia"/>
-        </w:rPr>
       </w:pPr>
       <w:r>
         <w:rPr>
@@ -939,12 +915,14 @@
         </w:rPr>
         <w:t>中：换成你电脑或者是</w:t>
       </w:r>
+      <w:proofErr w:type="spellStart"/>
       <w:r>
         <w:rPr>
           <w:rFonts w:hint="eastAsia"/>
         </w:rPr>
         <w:t>nas</w:t>
       </w:r>
+      <w:proofErr w:type="spellEnd"/>
       <w:r>
         <w:rPr>
           <w:rFonts w:hint="eastAsia"/>
@@ -959,9 +937,6 @@
           <w:ilvl w:val="0"/>
           <w:numId w:val="6"/>
         </w:numPr>
-        <w:rPr>
-          <w:rFonts w:hint="eastAsia"/>
-        </w:rPr>
       </w:pPr>
       <w:r>
         <w:rPr>
@@ -1060,9 +1035,6 @@
         <w:widowControl/>
         <w:spacing w:line="278" w:lineRule="auto"/>
         <w:jc w:val="left"/>
-        <w:rPr>
-          <w:rFonts w:hint="eastAsia"/>
-        </w:rPr>
       </w:pPr>
       <w:r>
         <w:rPr>
@@ -1329,7 +1301,7 @@
         <w:spacing w:before="0" w:beforeAutospacing="0" w:after="0" w:afterAutospacing="0"/>
         <w:divId w:val="960184923"/>
         <w:rPr>
-          <w:rFonts w:ascii="Consolas" w:hAnsi="Consolas" w:cs="Courier New" w:hint="eastAsia"/>
+          <w:rFonts w:ascii="Consolas" w:hAnsi="Consolas" w:cs="Courier New"/>
           <w:sz w:val="17"/>
           <w:szCs w:val="17"/>
         </w:rPr>
@@ -1409,6 +1381,9 @@
     </w:p>
     <w:p>
       <w:r>
+        <w:rPr>
+          <w:noProof/>
+        </w:rPr>
         <w:drawing>
           <wp:inline distT="0" distB="0" distL="0" distR="0" wp14:anchorId="5C7512B0" wp14:editId="66427397">
             <wp:extent cx="3678767" cy="3384679"/>
@@ -1538,14 +1513,12 @@
       </w:r>
     </w:p>
     <w:p>
-      <w:pPr>
-        <w:rPr>
-          <w:rFonts w:hint="eastAsia"/>
-        </w:rPr>
-      </w:pPr>
-      <w:r>
+      <w:r>
+        <w:rPr>
+          <w:noProof/>
+        </w:rPr>
         <w:drawing>
-          <wp:inline distT="0" distB="0" distL="0" distR="0" wp14:anchorId="7901AA05" wp14:editId="3F36DC7F">
+          <wp:inline distT="0" distB="0" distL="0" distR="0" wp14:anchorId="7901AA05" wp14:editId="280EAC09">
             <wp:extent cx="5274310" cy="967740"/>
             <wp:effectExtent l="0" t="0" r="2540" b="3810"/>
             <wp:docPr id="111769703" name="图片 1"/>
@@ -1556,7 +1529,7 @@
               <a:graphicData uri="http://schemas.openxmlformats.org/drawingml/2006/picture">
                 <pic:pic xmlns:pic="http://schemas.openxmlformats.org/drawingml/2006/picture">
                   <pic:nvPicPr>
-                    <pic:cNvPr id="111769703" name=""/>
+                    <pic:cNvPr id="111769703" name="图片 1"/>
                     <pic:cNvPicPr/>
                   </pic:nvPicPr>
                   <pic:blipFill>
@@ -1597,9 +1570,6 @@
     <w:p>
       <w:pPr>
         <w:spacing w:after="0"/>
-        <w:rPr>
-          <w:rFonts w:hint="eastAsia"/>
-        </w:rPr>
       </w:pPr>
       <w:r>
         <w:separator/>
@@ -1610,9 +1580,6 @@
     <w:p>
       <w:pPr>
         <w:spacing w:after="0"/>
-        <w:rPr>
-          <w:rFonts w:hint="eastAsia"/>
-        </w:rPr>
       </w:pPr>
       <w:r>
         <w:continuationSeparator/>
@@ -1628,9 +1595,6 @@
     <w:p>
       <w:pPr>
         <w:spacing w:after="0"/>
-        <w:rPr>
-          <w:rFonts w:hint="eastAsia"/>
-        </w:rPr>
       </w:pPr>
       <w:r>
         <w:separator/>
@@ -1641,9 +1605,6 @@
     <w:p>
       <w:pPr>
         <w:spacing w:after="0"/>
-        <w:rPr>
-          <w:rFonts w:hint="eastAsia"/>
-        </w:rPr>
       </w:pPr>
       <w:r>
         <w:continuationSeparator/>
@@ -2869,6 +2830,7 @@
   <w:style w:type="character" w:default="1" w:styleId="a0">
     <w:name w:val="Default Paragraph Font"/>
     <w:uiPriority w:val="1"/>
+    <w:semiHidden/>
     <w:unhideWhenUsed/>
   </w:style>
   <w:style w:type="table" w:default="1" w:styleId="a1">

</xml_diff>